<commit_message>
fix: update page count in quote template
</commit_message>
<xml_diff>
--- a/ui/templates/quote_template.docx
+++ b/ui/templates/quote_template.docx
@@ -564,7 +564,35 @@
           <w:rFonts w:ascii="Arial" w:eastAsia="Times New Roman" w:hAnsi="Arial" w:cs="Arial"/>
           <w:b/>
         </w:rPr>
-        <w:t>3</w:t>
+        <w:fldChar w:fldCharType="begin"/>
+      </w:r>
+      <w:r>
+        <w:rPr>
+          <w:rFonts w:ascii="Arial" w:eastAsia="Times New Roman" w:hAnsi="Arial" w:cs="Arial"/>
+          <w:b/>
+        </w:rPr>
+        <w:instrText xml:space="preserve"> DOCPROPERTY  Pages  \* MERGEFORMAT </w:instrText>
+      </w:r>
+      <w:r>
+        <w:rPr>
+          <w:rFonts w:ascii="Arial" w:eastAsia="Times New Roman" w:hAnsi="Arial" w:cs="Arial"/>
+          <w:b/>
+        </w:rPr>
+        <w:fldChar w:fldCharType="separate"/>
+      </w:r>
+      <w:r>
+        <w:rPr>
+          <w:rFonts w:ascii="Arial" w:eastAsia="Times New Roman" w:hAnsi="Arial" w:cs="Arial"/>
+          <w:b/>
+        </w:rPr>
+        <w:t>4</w:t>
+      </w:r>
+      <w:r>
+        <w:rPr>
+          <w:rFonts w:ascii="Arial" w:eastAsia="Times New Roman" w:hAnsi="Arial" w:cs="Arial"/>
+          <w:b/>
+        </w:rPr>
+        <w:fldChar w:fldCharType="end"/>
       </w:r>
     </w:p>
     <w:p>
@@ -10046,14 +10074,12 @@
 </file>
 
 <file path=customXml/item1.xml><?xml version="1.0" encoding="utf-8"?>
-<p:properties xmlns:p="http://schemas.microsoft.com/office/2006/metadata/properties" xmlns:xsi="http://www.w3.org/2001/XMLSchema-instance" xmlns:pc="http://schemas.microsoft.com/office/infopath/2007/PartnerControls">
-  <documentManagement>
-    <lcf76f155ced4ddcb4097134ff3c332f xmlns="ae64ee24-a287-4487-8358-6fe4ea9a2751">
-      <Terms xmlns="http://schemas.microsoft.com/office/infopath/2007/PartnerControls"/>
-    </lcf76f155ced4ddcb4097134ff3c332f>
-    <TaxCatchAll xmlns="fd1ea970-496a-445f-a0ac-9e633861af08" xsi:nil="true"/>
-  </documentManagement>
-</p:properties>
+<?mso-contentType ?>
+<FormTemplates xmlns="http://schemas.microsoft.com/sharepoint/v3/contenttype/forms">
+  <Display>DocumentLibraryForm</Display>
+  <Edit>DocumentLibraryForm</Edit>
+  <New>DocumentLibraryForm</New>
+</FormTemplates>
 </file>
 
 <file path=customXml/item2.xml><?xml version="1.0" encoding="utf-8"?>
@@ -10292,12 +10318,14 @@
 </file>
 
 <file path=customXml/item3.xml><?xml version="1.0" encoding="utf-8"?>
-<?mso-contentType ?>
-<FormTemplates xmlns="http://schemas.microsoft.com/sharepoint/v3/contenttype/forms">
-  <Display>DocumentLibraryForm</Display>
-  <Edit>DocumentLibraryForm</Edit>
-  <New>DocumentLibraryForm</New>
-</FormTemplates>
+<p:properties xmlns:p="http://schemas.microsoft.com/office/2006/metadata/properties" xmlns:xsi="http://www.w3.org/2001/XMLSchema-instance" xmlns:pc="http://schemas.microsoft.com/office/infopath/2007/PartnerControls">
+  <documentManagement>
+    <lcf76f155ced4ddcb4097134ff3c332f xmlns="ae64ee24-a287-4487-8358-6fe4ea9a2751">
+      <Terms xmlns="http://schemas.microsoft.com/office/infopath/2007/PartnerControls"/>
+    </lcf76f155ced4ddcb4097134ff3c332f>
+    <TaxCatchAll xmlns="fd1ea970-496a-445f-a0ac-9e633861af08" xsi:nil="true"/>
+  </documentManagement>
+</p:properties>
 </file>
 
 <file path=customXml/item4.xml><?xml version="1.0" encoding="utf-8"?>
@@ -10305,18 +10333,9 @@
 </file>
 
 <file path=customXml/itemProps1.xml><?xml version="1.0" encoding="utf-8"?>
-<ds:datastoreItem xmlns:ds="http://schemas.openxmlformats.org/officeDocument/2006/customXml" ds:itemID="{FAD17780-133F-40F1-8599-9A3527331F37}">
+<ds:datastoreItem xmlns:ds="http://schemas.openxmlformats.org/officeDocument/2006/customXml" ds:itemID="{8321DDA5-16E0-4606-B32A-7029020DA1BE}">
   <ds:schemaRefs>
-    <ds:schemaRef ds:uri="http://schemas.microsoft.com/office/2006/documentManagement/types"/>
-    <ds:schemaRef ds:uri="http://purl.org/dc/elements/1.1/"/>
-    <ds:schemaRef ds:uri="http://www.w3.org/XML/1998/namespace"/>
-    <ds:schemaRef ds:uri="http://schemas.microsoft.com/office/infopath/2007/PartnerControls"/>
-    <ds:schemaRef ds:uri="http://purl.org/dc/terms/"/>
-    <ds:schemaRef ds:uri="http://purl.org/dc/dcmitype/"/>
-    <ds:schemaRef ds:uri="http://schemas.openxmlformats.org/package/2006/metadata/core-properties"/>
-    <ds:schemaRef ds:uri="fd1ea970-496a-445f-a0ac-9e633861af08"/>
-    <ds:schemaRef ds:uri="ae64ee24-a287-4487-8358-6fe4ea9a2751"/>
-    <ds:schemaRef ds:uri="http://schemas.microsoft.com/office/2006/metadata/properties"/>
+    <ds:schemaRef ds:uri="http://schemas.microsoft.com/sharepoint/v3/contenttype/forms"/>
   </ds:schemaRefs>
 </ds:datastoreItem>
 </file>
@@ -10341,9 +10360,12 @@
 </file>
 
 <file path=customXml/itemProps3.xml><?xml version="1.0" encoding="utf-8"?>
-<ds:datastoreItem xmlns:ds="http://schemas.openxmlformats.org/officeDocument/2006/customXml" ds:itemID="{8321DDA5-16E0-4606-B32A-7029020DA1BE}">
+<ds:datastoreItem xmlns:ds="http://schemas.openxmlformats.org/officeDocument/2006/customXml" ds:itemID="{FAD17780-133F-40F1-8599-9A3527331F37}">
   <ds:schemaRefs>
-    <ds:schemaRef ds:uri="http://schemas.microsoft.com/sharepoint/v3/contenttype/forms"/>
+    <ds:schemaRef ds:uri="http://schemas.microsoft.com/office/2006/metadata/properties"/>
+    <ds:schemaRef ds:uri="http://schemas.microsoft.com/office/infopath/2007/PartnerControls"/>
+    <ds:schemaRef ds:uri="ae64ee24-a287-4487-8358-6fe4ea9a2751"/>
+    <ds:schemaRef ds:uri="fd1ea970-496a-445f-a0ac-9e633861af08"/>
   </ds:schemaRefs>
 </ds:datastoreItem>
 </file>

</xml_diff>